<commit_message>
Base de datos con Objetos
</commit_message>
<xml_diff>
--- a/PrimeraEntrega/Documentación proyecto poo.docx
+++ b/PrimeraEntrega/Documentación proyecto poo.docx
@@ -187,6 +187,8 @@
         </w:rPr>
         <w:t>[4]  Inscribir materias</w:t>
       </w:r>
+      <w:bookmarkStart w:id="0" w:name="_GoBack"/>
+      <w:bookmarkEnd w:id="0"/>
     </w:p>
     <w:p>
       <w:pPr>
@@ -635,67 +637,123 @@
           <w:rFonts w:cstheme="minorHAnsi"/>
           <w:lang w:val="es-CO"/>
         </w:rPr>
-        <w:t>[0]  Entrar a la base de datos</w:t>
-      </w:r>
-    </w:p>
-    <w:p>
-      <w:pPr>
-        <w:rPr>
-          <w:rFonts w:cstheme="minorHAnsi"/>
-          <w:lang w:val="es-CO"/>
-        </w:rPr>
-      </w:pPr>
-      <w:r>
-        <w:rPr>
-          <w:rFonts w:cstheme="minorHAnsi"/>
-          <w:lang w:val="es-CO"/>
-        </w:rPr>
-        <w:t>[1]  Ingresar Materias Aprobadas</w:t>
-      </w:r>
-    </w:p>
-    <w:p>
-      <w:pPr>
-        <w:rPr>
-          <w:rFonts w:cstheme="minorHAnsi"/>
-          <w:lang w:val="es-CO"/>
-        </w:rPr>
-      </w:pPr>
-      <w:r>
-        <w:rPr>
-          <w:rFonts w:cstheme="minorHAnsi"/>
-          <w:lang w:val="es-CO"/>
-        </w:rPr>
-        <w:t>[2]  mostrar materias cursadas</w:t>
-      </w:r>
-    </w:p>
-    <w:p>
-      <w:pPr>
-        <w:rPr>
-          <w:rFonts w:cstheme="minorHAnsi"/>
-          <w:lang w:val="es-CO"/>
-        </w:rPr>
-      </w:pPr>
-      <w:r>
-        <w:rPr>
-          <w:rFonts w:cstheme="minorHAnsi"/>
-          <w:lang w:val="es-CO"/>
-        </w:rPr>
-        <w:t>[3]  Salir del programa</w:t>
-      </w:r>
-    </w:p>
-    <w:p>
-      <w:pPr>
-        <w:rPr>
-          <w:rFonts w:cstheme="minorHAnsi"/>
-          <w:lang w:val="es-CO"/>
-        </w:rPr>
-      </w:pPr>
-      <w:r>
-        <w:rPr>
-          <w:rFonts w:cstheme="minorHAnsi"/>
-          <w:lang w:val="es-CO"/>
-        </w:rPr>
-        <w:t>Con la opción “[0]  Entrar a la base de datos” usted podrá</w:t>
+        <w:t>[1</w:t>
+      </w:r>
+      <w:proofErr w:type="gramStart"/>
+      <w:r>
+        <w:rPr>
+          <w:rFonts w:cstheme="minorHAnsi"/>
+          <w:lang w:val="es-CO"/>
+        </w:rPr>
+        <w:t>]  Ingresar</w:t>
+      </w:r>
+      <w:proofErr w:type="gramEnd"/>
+      <w:r>
+        <w:rPr>
+          <w:rFonts w:cstheme="minorHAnsi"/>
+          <w:lang w:val="es-CO"/>
+        </w:rPr>
+        <w:t xml:space="preserve"> Materias Aprobadas</w:t>
+      </w:r>
+    </w:p>
+    <w:p>
+      <w:pPr>
+        <w:rPr>
+          <w:rFonts w:cstheme="minorHAnsi"/>
+          <w:lang w:val="es-CO"/>
+        </w:rPr>
+      </w:pPr>
+      <w:r>
+        <w:rPr>
+          <w:rFonts w:cstheme="minorHAnsi"/>
+          <w:lang w:val="es-CO"/>
+        </w:rPr>
+        <w:t>[2</w:t>
+      </w:r>
+      <w:proofErr w:type="gramStart"/>
+      <w:r>
+        <w:rPr>
+          <w:rFonts w:cstheme="minorHAnsi"/>
+          <w:lang w:val="es-CO"/>
+        </w:rPr>
+        <w:t xml:space="preserve">]  </w:t>
+      </w:r>
+      <w:r>
+        <w:rPr>
+          <w:rFonts w:cstheme="minorHAnsi"/>
+          <w:lang w:val="es-CO"/>
+        </w:rPr>
+        <w:t>Entrar</w:t>
+      </w:r>
+      <w:proofErr w:type="gramEnd"/>
+      <w:r>
+        <w:rPr>
+          <w:rFonts w:cstheme="minorHAnsi"/>
+          <w:lang w:val="es-CO"/>
+        </w:rPr>
+        <w:t xml:space="preserve"> a la base de datos</w:t>
+      </w:r>
+    </w:p>
+    <w:p>
+      <w:pPr>
+        <w:rPr>
+          <w:rFonts w:cstheme="minorHAnsi"/>
+          <w:lang w:val="es-CO"/>
+        </w:rPr>
+      </w:pPr>
+      <w:r>
+        <w:rPr>
+          <w:rFonts w:cstheme="minorHAnsi"/>
+          <w:lang w:val="es-CO"/>
+        </w:rPr>
+        <w:t>[3</w:t>
+      </w:r>
+      <w:proofErr w:type="gramStart"/>
+      <w:r>
+        <w:rPr>
+          <w:rFonts w:cstheme="minorHAnsi"/>
+          <w:lang w:val="es-CO"/>
+        </w:rPr>
+        <w:t>]  Salir</w:t>
+      </w:r>
+      <w:proofErr w:type="gramEnd"/>
+      <w:r>
+        <w:rPr>
+          <w:rFonts w:cstheme="minorHAnsi"/>
+          <w:lang w:val="es-CO"/>
+        </w:rPr>
+        <w:t xml:space="preserve"> del programa</w:t>
+      </w:r>
+    </w:p>
+    <w:p>
+      <w:pPr>
+        <w:rPr>
+          <w:rFonts w:cstheme="minorHAnsi"/>
+          <w:lang w:val="es-CO"/>
+        </w:rPr>
+      </w:pPr>
+      <w:r>
+        <w:rPr>
+          <w:rFonts w:cstheme="minorHAnsi"/>
+          <w:lang w:val="es-CO"/>
+        </w:rPr>
+        <w:t>Con la opción “[2</w:t>
+      </w:r>
+      <w:proofErr w:type="gramStart"/>
+      <w:r>
+        <w:rPr>
+          <w:rFonts w:cstheme="minorHAnsi"/>
+          <w:lang w:val="es-CO"/>
+        </w:rPr>
+        <w:t>]  Entrar</w:t>
+      </w:r>
+      <w:proofErr w:type="gramEnd"/>
+      <w:r>
+        <w:rPr>
+          <w:rFonts w:cstheme="minorHAnsi"/>
+          <w:lang w:val="es-CO"/>
+        </w:rPr>
+        <w:t xml:space="preserve"> a la base de datos” usted podrá</w:t>
       </w:r>
       <w:r>
         <w:rPr>
@@ -1665,8 +1723,6 @@
         </w:rPr>
         <w:t xml:space="preserve"> a la base de datos de materias que el estudiante cursa. </w:t>
       </w:r>
-      <w:bookmarkStart w:id="0" w:name="_GoBack"/>
-      <w:bookmarkEnd w:id="0"/>
     </w:p>
     <w:p>
       <w:pPr>

</xml_diff>